<commit_message>
discovered error in writing to original sample file.  Will fix tonight.
</commit_message>
<xml_diff>
--- a/cert_test.docx
+++ b/cert_test.docx
@@ -1159,7 +1159,7 @@
           </mc:Choice>
           <mc:Fallback>
             <w:pict>
-              <v:line from="58.05pt,331.7pt" id="Straight Connector 56" o:gfxdata="UEsDBBQABgAIAAAAIQC2gziS/gAAAOEBAAATAAAAW0NvbnRlbnRfVHlwZXNdLnhtbJSRQU7DMBBF 90jcwfIWJU67QAgl6YK0S0CoHGBkTxKLZGx5TGhvj5O2G0SRWNoz/78nu9wcxkFMGNg6quQqL6RA 0s5Y6ir5vt9lD1JwBDIwOMJKHpHlpr69KfdHjyxSmriSfYz+USnWPY7AufNIadK6MEJMx9ApD/oD OlTrorhX2lFEilmcO2RdNtjC5xDF9pCuTyYBB5bi6bQ4syoJ3g9WQ0ymaiLzg5KdCXlKLjvcW893 SUOqXwnz5DrgnHtJTxOsQfEKIT7DmDSUCaxw7Rqn8787ZsmRM9e2VmPeBN4uqYvTtW7jvijg9N/y JsXecLq0q+WD6m8AAAD//wMAUEsDBBQABgAIAAAAIQA4/SH/1gAAAJQBAAALAAAAX3JlbHMvLnJl bHOkkMFqwzAMhu+DvYPRfXGawxijTi+j0GvpHsDYimMaW0Yy2fr2M4PBMnrbUb/Q94l/f/hMi1qR JVI2sOt6UJgd+ZiDgffL8ekFlFSbvV0oo4EbChzGx4f9GRdb25HMsYhqlCwG5lrLq9biZkxWOiqY 22YiTra2kYMu1l1tQD30/bPm3wwYN0x18gb45AdQl1tp5j/sFB2T0FQ7R0nTNEV3j6o9feQzro1i OWA14Fm+Q8a1a8+Bvu/d/dMb2JY5uiPbhG/ktn4cqGU/er3pcvwCAAD//wMAUEsDBBQABgAIAAAA IQDQdVZx2wEAAB0EAAAOAAAAZHJzL2Uyb0RvYy54bWysU9uO0zAQfUfiHyy/0zRFdFHUdB+6Wl4Q VCz7AV5n3FjyTWPTtH/P2EnTchFIiBfH45k5Z86xs7k/WcOOgFF71/J6seQMnPSddoeWP399fPOe s5iE64TxDlp+hsjvt69fbYbQwMr33nSAjEBcbIbQ8j6l0FRVlD1YERc+gKOk8mhFohAPVYdiIHRr qtVyua4Gj11ALyFGOn0Yk3xb8JUCmT4rFSEx03KaLZUVy/qS12q7Ec0BRei1nMYQ/zCFFdoR6Qz1 IJJg31D/AmW1RB+9SgvpbeWV0hKKBlJTL39S89SLAEULmRPDbFP8f7Dy03GPTHctf7fmzAlLd/SU UOhDn9jOO0cOemSUJKeGEBtq2Lk9TlEMe8yyTwpt/pIgdirunmd34ZSYpMP67V29XtIlyEuuujYG jOkDeMvypuVGuyxcNOL4MSYio9JLST42jg2EuLojvBxHb3T3qI0pQX48sDPIjoKuPZ3qPDwh3FRR ZFwuhvJIJpIscJRUdulsYGT7AopMIhGrke5HBiEluHRhMY6qc5uieebGac4/NU7116nm5vrvrKOO C7N3aW622nn8HcDVGDXWk0k3uvP2xXfnctklQW+w+Dj9L/mR38al/fpXb78DAAD//wMAUEsDBBQA BgAIAAAAIQAT8G8l2wAAAAsBAAAPAAAAZHJzL2Rvd25yZXYueG1sTI/NasMwEITvhb6D2EBvjey4 uMW1HEIhD5C0UHJTJPmnkVZGkmPn7buFQnuc2Y/ZmXq7OMuuJsTBo4B8nQEzqLwesBPw8b5/fAEW k0QtrUcj4GYibJv7u1pW2s94MNdj6hiFYKykgD6lseI8qt44Gdd+NEi31gcnE8nQcR3kTOHO8k2W ldzJAelDL0fz1ht1OU5OwCmb7fSl2r0q5O0TDzv3HFonxMNq2b0CS2ZJfzD81Kfq0FCns59QR2ZJ 52VOqICyLJ6AEVEUG3LOvw5vav5/Q/MNAAD//wMAUEsBAi0AFAAGAAgAAAAhALaDOJL+AAAA4QEA ABMAAAAAAAAAAAAAAAAAAAAAAFtDb250ZW50X1R5cGVzXS54bWxQSwECLQAUAAYACAAAACEAOP0h /9YAAACUAQAACwAAAAAAAAAAAAAAAAAvAQAAX3JlbHMvLnJlbHNQSwECLQAUAAYACAAAACEA0HVW cdsBAAAdBAAADgAAAAAAAAAAAAAAAAAuAgAAZHJzL2Uyb0RvYy54bWxQSwECLQAUAAYACAAAACEA E/BvJdsAAAALAQAADwAAAAAAAAAAAAAAAAA1BAAAZHJzL2Rvd25yZXYueG1sUEsFBgAAAAAEAAQA 8wAAAD0FAAAAAA== " o:spid="_x0000_s1026" strokecolor="black [3213]" strokeweight="1pt" style="position:absolute;z-index:251658752;visibility:visible;mso-wrap-style:square;mso-width-percent:0;mso-wrap-distance-left:9pt;mso-wrap-distance-top:0;mso-wrap-distance-right:9pt;mso-wrap-distance-bottom:0;mso-position-horizontal:absolute;mso-position-horizontal-relative:text;mso-position-vertical:absolute;mso-position-vertical-relative:text;mso-width-percent:0;mso-width-relative:margin" to="166.05pt,331.7pt" w14:anchorId="238D8177"/>
+              <v:line from="58.05pt,331.7pt" id="Straight Connector 56" o:gfxdata="UEsDBBQABgAIAAAAIQC2gziS/gAAAOEBAAATAAAAW0NvbnRlbnRfVHlwZXNdLnhtbJSRQU7DMBBF 90jcwfIWJU67QAgl6YK0S0CoHGBkTxKLZGx5TGhvj5O2G0SRWNoz/78nu9wcxkFMGNg6quQqL6RA 0s5Y6ir5vt9lD1JwBDIwOMJKHpHlpr69KfdHjyxSmriSfYz+USnWPY7AufNIadK6MEJMx9ApD/oD OlTrorhX2lFEilmcO2RdNtjC5xDF9pCuTyYBB5bi6bQ4syoJ3g9WQ0ymaiLzg5KdCXlKLjvcW893 SUOqXwnz5DrgnHtJTxOsQfEKIT7DmDSUCaxw7Rqn8787ZsmRM9e2VmPeBN4uqYvTtW7jvijg9N/y JsXecLq0q+WD6m8AAAD//wMAUEsDBBQABgAIAAAAIQA4/SH/1gAAAJQBAAALAAAAX3JlbHMvLnJl bHOkkMFqwzAMhu+DvYPRfXGawxijTi+j0GvpHsDYimMaW0Yy2fr2M4PBMnrbUb/Q94l/f/hMi1qR JVI2sOt6UJgd+ZiDgffL8ekFlFSbvV0oo4EbChzGx4f9GRdb25HMsYhqlCwG5lrLq9biZkxWOiqY 22YiTra2kYMu1l1tQD30/bPm3wwYN0x18gb45AdQl1tp5j/sFB2T0FQ7R0nTNEV3j6o9feQzro1i OWA14Fm+Q8a1a8+Bvu/d/dMb2JY5uiPbhG/ktn4cqGU/er3pcvwCAAD//wMAUEsDBBQABgAIAAAA IQDQdVZx2wEAAB0EAAAOAAAAZHJzL2Uyb0RvYy54bWysU9uO0zAQfUfiHyy/0zRFdFHUdB+6Wl4Q VCz7AV5n3FjyTWPTtH/P2EnTchFIiBfH45k5Z86xs7k/WcOOgFF71/J6seQMnPSddoeWP399fPOe s5iE64TxDlp+hsjvt69fbYbQwMr33nSAjEBcbIbQ8j6l0FRVlD1YERc+gKOk8mhFohAPVYdiIHRr qtVyua4Gj11ALyFGOn0Yk3xb8JUCmT4rFSEx03KaLZUVy/qS12q7Ec0BRei1nMYQ/zCFFdoR6Qz1 IJJg31D/AmW1RB+9SgvpbeWV0hKKBlJTL39S89SLAEULmRPDbFP8f7Dy03GPTHctf7fmzAlLd/SU UOhDn9jOO0cOemSUJKeGEBtq2Lk9TlEMe8yyTwpt/pIgdirunmd34ZSYpMP67V29XtIlyEuuujYG jOkDeMvypuVGuyxcNOL4MSYio9JLST42jg2EuLojvBxHb3T3qI0pQX48sDPIjoKuPZ3qPDwh3FRR ZFwuhvJIJpIscJRUdulsYGT7AopMIhGrke5HBiEluHRhMY6qc5uieebGac4/NU7116nm5vrvrKOO C7N3aW622nn8HcDVGDXWk0k3uvP2xXfnctklQW+w+Dj9L/mR38al/fpXb78DAAD//wMAUEsDBBQA BgAIAAAAIQAT8G8l2wAAAAsBAAAPAAAAZHJzL2Rvd25yZXYueG1sTI/NasMwEITvhb6D2EBvjey4 uMW1HEIhD5C0UHJTJPmnkVZGkmPn7buFQnuc2Y/ZmXq7OMuuJsTBo4B8nQEzqLwesBPw8b5/fAEW k0QtrUcj4GYibJv7u1pW2s94MNdj6hiFYKykgD6lseI8qt44Gdd+NEi31gcnE8nQcR3kTOHO8k2W ldzJAelDL0fz1ht1OU5OwCmb7fSl2r0q5O0TDzv3HFonxMNq2b0CS2ZJfzD81Kfq0FCns59QR2ZJ 52VOqICyLJ6AEVEUG3LOvw5vav5/Q/MNAAD//wMAUEsBAi0AFAAGAAgAAAAhALaDOJL+AAAA4QEA ABMAAAAAAAAAAAAAAAAAAAAAAFtDb250ZW50X1R5cGVzXS54bWxQSwECLQAUAAYACAAAACEAOP0h /9YAAACUAQAACwAAAAAAAAAAAAAAAAAvAQAAX3JlbHMvLnJlbHNQSwECLQAUAAYACAAAACEA0HVW cdsBAAAdBAAADgAAAAAAAAAAAAAAAAAuAgAAZHJzL2Uyb0RvYy54bWxQSwECLQAUAAYACAAAACEA E/BvJdsAAAALAQAADwAAAAAAAAAAAAAAAAA1BAAAZHJzL2Rvd25yZXYueG1sUEsFBgAAAAAEAAQA 8wAAAD0FAAAAAA== " o:spid="_x0000_s1026" strokecolor="black [3213]" strokeweight="1pt" style="position:absolute;z-index:251658752;visibility:visible;mso-wrap-style:square;mso-width-percent:0;mso-wrap-distance-left:9pt;mso-wrap-distance-top:0;mso-wrap-distance-right:9pt;mso-wrap-distance-bottom:0;mso-position-horizontal:absolute;mso-position-horizontal-relative:text;mso-position-vertical:absolute;mso-position-vertical-relative:text;mso-width-percent:0;mso-width-relative:margin" to="166.05pt,331.7pt" w14:anchorId="38E87892"/>
             </w:pict>
           </mc:Fallback>
         </mc:AlternateContent>
@@ -1217,13 +1217,36 @@
           <w:sz w:val="32"/>
         </w:rPr>
       </w:pPr>
+    </w:p>
+    <w:p>
+      <w:pPr>
+        <w:jc w:val="center"/>
+        <w:rPr>
+          <w:rFonts w:asciiTheme="majorHAnsi" w:cstheme="majorHAnsi" w:hAnsiTheme="majorHAnsi"/>
+          <w:b/>
+          <w:sz w:val="32"/>
+        </w:rPr>
+      </w:pPr>
+      <w:r>
+        <w:t>"10 11 6.0, 81 50 23.0"</w:t>
+      </w:r>
+    </w:p>
+    <w:p>
+      <w:pPr>
+        <w:jc w:val="center"/>
+        <w:rPr>
+          <w:rFonts w:asciiTheme="majorHAnsi" w:cstheme="majorHAnsi" w:hAnsiTheme="majorHAnsi"/>
+          <w:b/>
+          <w:sz w:val="32"/>
+        </w:rPr>
+      </w:pPr>
       <w:r>
         <w:rPr>
           <w:rFonts w:asciiTheme="majorHAnsi" w:cstheme="majorHAnsi" w:hAnsiTheme="majorHAnsi"/>
           <w:b/>
           <w:sz w:val="32"/>
         </w:rPr>
-        <w:t/>
+        <w:t>#coodinate_2</w:t>
       </w:r>
     </w:p>
     <w:p>
@@ -1235,16 +1258,6 @@
           <w:sz w:val="32"/>
         </w:rPr>
       </w:pPr>
-      <w:bookmarkStart w:id="0" w:name="_GoBack"/>
-      <w:bookmarkEnd w:id="0"/>
-      <w:r>
-        <w:rPr>
-          <w:rFonts w:asciiTheme="majorHAnsi" w:cstheme="majorHAnsi" w:hAnsiTheme="majorHAnsi"/>
-          <w:b/>
-          <w:sz w:val="32"/>
-        </w:rPr>
-        <w:t>"10 11 6.0, 81 50 23.0"</w:t>
-      </w:r>
     </w:p>
     <w:p>
       <w:pPr>
@@ -1255,34 +1268,6 @@
           <w:sz w:val="32"/>
         </w:rPr>
       </w:pPr>
-      <w:r>
-        <w:rPr>
-          <w:rFonts w:asciiTheme="majorHAnsi" w:cstheme="majorHAnsi" w:hAnsiTheme="majorHAnsi"/>
-          <w:b/>
-          <w:sz w:val="32"/>
-        </w:rPr>
-        <w:t/>
-      </w:r>
-    </w:p>
-    <w:p>
-      <w:pPr>
-        <w:jc w:val="center"/>
-        <w:rPr>
-          <w:rFonts w:asciiTheme="majorHAnsi" w:cstheme="majorHAnsi" w:hAnsiTheme="majorHAnsi"/>
-          <w:b/>
-          <w:sz w:val="32"/>
-        </w:rPr>
-      </w:pPr>
-    </w:p>
-    <w:p>
-      <w:pPr>
-        <w:jc w:val="center"/>
-        <w:rPr>
-          <w:rFonts w:asciiTheme="majorHAnsi" w:cstheme="majorHAnsi" w:hAnsiTheme="majorHAnsi"/>
-          <w:b/>
-          <w:sz w:val="32"/>
-        </w:rPr>
-      </w:pPr>
     </w:p>
     <w:p>
       <w:pPr>
@@ -1303,11 +1288,6 @@
         </w:rPr>
       </w:pPr>
       <w:r>
-        <w:rPr>
-          <w:rFonts w:asciiTheme="majorHAnsi" w:cstheme="majorHAnsi" w:hAnsiTheme="majorHAnsi"/>
-          <w:b/>
-          <w:sz w:val="44"/>
-        </w:rPr>
         <w:t>John Glenn</w:t>
       </w:r>
     </w:p>
@@ -1352,7 +1332,23 @@
                 <w:b/>
                 <w:sz w:val="28"/>
               </w:rPr>
-              <w:t>#Rest in piece.</w:t>
+              <w:t>#</w:t>
+            </w:r>
+            <w:r>
+              <w:rPr>
+                <w:rFonts w:asciiTheme="majorHAnsi" w:cstheme="majorHAnsi" w:hAnsiTheme="majorHAnsi"/>
+                <w:b/>
+                <w:sz w:val="28"/>
+              </w:rPr>
+              <w:t>msg_</w:t>
+            </w:r>
+            <w:r>
+              <w:rPr>
+                <w:rFonts w:asciiTheme="majorHAnsi" w:cstheme="majorHAnsi" w:hAnsiTheme="majorHAnsi"/>
+                <w:b/>
+                <w:sz w:val="28"/>
+              </w:rPr>
+              <w:t>1</w:t>
             </w:r>
           </w:p>
         </w:tc>
@@ -1433,19 +1429,7 @@
         </w:rPr>
       </w:pPr>
       <w:r>
-        <w:rPr>
-          <w:rFonts w:asciiTheme="majorHAnsi" w:cstheme="majorHAnsi" w:hAnsiTheme="majorHAnsi"/>
-          <w:b/>
-        </w:rPr>
-        <w:t xml:space="preserve">                        </w:t>
-      </w:r>
-      <w:r>
-        <w:rPr>
-          <w:rFonts w:asciiTheme="majorHAnsi" w:cstheme="majorHAnsi" w:hAnsiTheme="majorHAnsi"/>
-          <w:b/>
-          <w:sz w:val="20"/>
-        </w:rPr>
-        <w:t>NST-KM-2223</w:t>
+        <w:t xml:space="preserve">                        NST-KM-2223</w:t>
       </w:r>
     </w:p>
     <w:p>
@@ -1514,7 +1498,7 @@
           </mc:Choice>
           <mc:Fallback>
             <w:pict>
-              <v:line from="57.75pt,1.1pt" id="Straight Connector 57" o:gfxdata="UEsDBBQABgAIAAAAIQC2gziS/gAAAOEBAAATAAAAW0NvbnRlbnRfVHlwZXNdLnhtbJSRQU7DMBBF 90jcwfIWJU67QAgl6YK0S0CoHGBkTxKLZGx5TGhvj5O2G0SRWNoz/78nu9wcxkFMGNg6quQqL6RA 0s5Y6ir5vt9lD1JwBDIwOMJKHpHlpr69KfdHjyxSmriSfYz+USnWPY7AufNIadK6MEJMx9ApD/oD OlTrorhX2lFEilmcO2RdNtjC5xDF9pCuTyYBB5bi6bQ4syoJ3g9WQ0ymaiLzg5KdCXlKLjvcW893 SUOqXwnz5DrgnHtJTxOsQfEKIT7DmDSUCaxw7Rqn8787ZsmRM9e2VmPeBN4uqYvTtW7jvijg9N/y JsXecLq0q+WD6m8AAAD//wMAUEsDBBQABgAIAAAAIQA4/SH/1gAAAJQBAAALAAAAX3JlbHMvLnJl bHOkkMFqwzAMhu+DvYPRfXGawxijTi+j0GvpHsDYimMaW0Yy2fr2M4PBMnrbUb/Q94l/f/hMi1qR JVI2sOt6UJgd+ZiDgffL8ekFlFSbvV0oo4EbChzGx4f9GRdb25HMsYhqlCwG5lrLq9biZkxWOiqY 22YiTra2kYMu1l1tQD30/bPm3wwYN0x18gb45AdQl1tp5j/sFB2T0FQ7R0nTNEV3j6o9feQzro1i OWA14Fm+Q8a1a8+Bvu/d/dMb2JY5uiPbhG/ktn4cqGU/er3pcvwCAAD//wMAUEsDBBQABgAIAAAA IQAZWWAH2wEAAB0EAAAOAAAAZHJzL2Uyb0RvYy54bWysU02P2yAQvVfqf0DcG8epuqmsOHvIanup 2qjb/QEshhgJGDTQOPn3HbDjpB9qpaoXzDAz78174M39yVl2VBgN+JbXiyVnykvojD+0/Pnr45v3 nMUkfCcseNXys4r8fvv61WYIjVpBD7ZTyAjEx2YILe9TCk1VRdkrJ+ICgvKU1IBOJArxUHUoBkJ3 tlotl3fVANgFBKlipNOHMcm3BV9rJdNnraNKzLacZktlxbK+5LXabkRzQBF6I6cxxD9M4YTxRDpD PYgk2Dc0v0A5IxEi6LSQ4CrQ2khVNJCaevmTmqdeBFW0kDkxzDbF/wcrPx33yEzX8ndrzrxwdEdP CYU59IntwHtyEJBRkpwaQmyoYef3OEUx7DHLPml0+UuC2Km4e57dVafEJB3Wb9f13ZIuQV5y1bUx YEwfFDiWNy23xmfhohHHjzERGZVeSvKx9WwgxNWa8HIcwZru0Vhbgvx41M4iOwq69nSq8/CEcFNF kfW5WJVHMpFkgaOksktnq0a2L0qTSSRiNdL9yCCkVD5dWKyn6tymaZ65cZrzT41T/XWqubn+O+uo 48IMPs3NznjA3wFcjdFjPZl0oztvX6A7l8suCXqDxcfpf8mP/DYu7de/evsdAAD//wMAUEsDBBQA BgAIAAAAIQBlAUpw2AAAAAcBAAAPAAAAZHJzL2Rvd25yZXYueG1sTI7LTsMwFET3SPyDdSuxo85D BRTiVBVSP6AFCXXn2s6D2teR7TTp33NhA8ujGc2cers4y64mxMGjgHydATOovB6wE/Dxvn98ARaT RC2tRyPgZiJsm/u7Wlbaz3gw12PqGI1grKSAPqWx4jyq3jgZ1340SFnrg5OJMHRcBznTuLO8yLIn 7uSA9NDL0bz1Rl2OkxNwymY7fal2r0p5+8TDzj2H1gnxsFp2r8CSWdJfGX70SR0acjr7CXVkljjf bKgqoCiAUV6WOfH5l3lT8//+zTcAAAD//wMAUEsBAi0AFAAGAAgAAAAhALaDOJL+AAAA4QEAABMA AAAAAAAAAAAAAAAAAAAAAFtDb250ZW50X1R5cGVzXS54bWxQSwECLQAUAAYACAAAACEAOP0h/9YA AACUAQAACwAAAAAAAAAAAAAAAAAvAQAAX3JlbHMvLnJlbHNQSwECLQAUAAYACAAAACEAGVlgB9sB AAAdBAAADgAAAAAAAAAAAAAAAAAuAgAAZHJzL2Uyb0RvYy54bWxQSwECLQAUAAYACAAAACEAZQFK cNgAAAAHAQAADwAAAAAAAAAAAAAAAAA1BAAAZHJzL2Rvd25yZXYueG1sUEsFBgAAAAAEAAQA8wAA ADoFAAAAAA== " o:spid="_x0000_s1026" strokecolor="black [3213]" strokeweight="1pt" style="position:absolute;z-index:251662848;visibility:visible;mso-wrap-style:square;mso-width-percent:0;mso-wrap-distance-left:9pt;mso-wrap-distance-top:0;mso-wrap-distance-right:9pt;mso-wrap-distance-bottom:0;mso-position-horizontal:absolute;mso-position-horizontal-relative:text;mso-position-vertical:absolute;mso-position-vertical-relative:text;mso-width-percent:0;mso-width-relative:margin" to="165.75pt,1.1pt" w14:anchorId="7DA0E0B3"/>
+              <v:line from="57.75pt,1.1pt" id="Straight Connector 57" o:gfxdata="UEsDBBQABgAIAAAAIQC2gziS/gAAAOEBAAATAAAAW0NvbnRlbnRfVHlwZXNdLnhtbJSRQU7DMBBF 90jcwfIWJU67QAgl6YK0S0CoHGBkTxKLZGx5TGhvj5O2G0SRWNoz/78nu9wcxkFMGNg6quQqL6RA 0s5Y6ir5vt9lD1JwBDIwOMJKHpHlpr69KfdHjyxSmriSfYz+USnWPY7AufNIadK6MEJMx9ApD/oD OlTrorhX2lFEilmcO2RdNtjC5xDF9pCuTyYBB5bi6bQ4syoJ3g9WQ0ymaiLzg5KdCXlKLjvcW893 SUOqXwnz5DrgnHtJTxOsQfEKIT7DmDSUCaxw7Rqn8787ZsmRM9e2VmPeBN4uqYvTtW7jvijg9N/y JsXecLq0q+WD6m8AAAD//wMAUEsDBBQABgAIAAAAIQA4/SH/1gAAAJQBAAALAAAAX3JlbHMvLnJl bHOkkMFqwzAMhu+DvYPRfXGawxijTi+j0GvpHsDYimMaW0Yy2fr2M4PBMnrbUb/Q94l/f/hMi1qR JVI2sOt6UJgd+ZiDgffL8ekFlFSbvV0oo4EbChzGx4f9GRdb25HMsYhqlCwG5lrLq9biZkxWOiqY 22YiTra2kYMu1l1tQD30/bPm3wwYN0x18gb45AdQl1tp5j/sFB2T0FQ7R0nTNEV3j6o9feQzro1i OWA14Fm+Q8a1a8+Bvu/d/dMb2JY5uiPbhG/ktn4cqGU/er3pcvwCAAD//wMAUEsDBBQABgAIAAAA IQAZWWAH2wEAAB0EAAAOAAAAZHJzL2Uyb0RvYy54bWysU02P2yAQvVfqf0DcG8epuqmsOHvIanup 2qjb/QEshhgJGDTQOPn3HbDjpB9qpaoXzDAz78174M39yVl2VBgN+JbXiyVnykvojD+0/Pnr45v3 nMUkfCcseNXys4r8fvv61WYIjVpBD7ZTyAjEx2YILe9TCk1VRdkrJ+ICgvKU1IBOJArxUHUoBkJ3 tlotl3fVANgFBKlipNOHMcm3BV9rJdNnraNKzLacZktlxbK+5LXabkRzQBF6I6cxxD9M4YTxRDpD PYgk2Dc0v0A5IxEi6LSQ4CrQ2khVNJCaevmTmqdeBFW0kDkxzDbF/wcrPx33yEzX8ndrzrxwdEdP CYU59IntwHtyEJBRkpwaQmyoYef3OEUx7DHLPml0+UuC2Km4e57dVafEJB3Wb9f13ZIuQV5y1bUx YEwfFDiWNy23xmfhohHHjzERGZVeSvKx9WwgxNWa8HIcwZru0Vhbgvx41M4iOwq69nSq8/CEcFNF kfW5WJVHMpFkgaOksktnq0a2L0qTSSRiNdL9yCCkVD5dWKyn6tymaZ65cZrzT41T/XWqubn+O+uo 48IMPs3NznjA3wFcjdFjPZl0oztvX6A7l8suCXqDxcfpf8mP/DYu7de/evsdAAD//wMAUEsDBBQA BgAIAAAAIQBlAUpw2AAAAAcBAAAPAAAAZHJzL2Rvd25yZXYueG1sTI7LTsMwFET3SPyDdSuxo85D BRTiVBVSP6AFCXXn2s6D2teR7TTp33NhA8ujGc2cers4y64mxMGjgHydATOovB6wE/Dxvn98ARaT RC2tRyPgZiJsm/u7Wlbaz3gw12PqGI1grKSAPqWx4jyq3jgZ1340SFnrg5OJMHRcBznTuLO8yLIn 7uSA9NDL0bz1Rl2OkxNwymY7fal2r0p5+8TDzj2H1gnxsFp2r8CSWdJfGX70SR0acjr7CXVkljjf bKgqoCiAUV6WOfH5l3lT8//+zTcAAAD//wMAUEsBAi0AFAAGAAgAAAAhALaDOJL+AAAA4QEAABMA AAAAAAAAAAAAAAAAAAAAAFtDb250ZW50X1R5cGVzXS54bWxQSwECLQAUAAYACAAAACEAOP0h/9YA AACUAQAACwAAAAAAAAAAAAAAAAAvAQAAX3JlbHMvLnJlbHNQSwECLQAUAAYACAAAACEAGVlgB9sB AAAdBAAADgAAAAAAAAAAAAAAAAAuAgAAZHJzL2Uyb0RvYy54bWxQSwECLQAUAAYACAAAACEAZQFK cNgAAAAHAQAADwAAAAAAAAAAAAAAAAA1BAAAZHJzL2Rvd25yZXYueG1sUEsFBgAAAAAEAAQA8wAA ADoFAAAAAA== " o:spid="_x0000_s1026" strokecolor="black [3213]" strokeweight="1pt" style="position:absolute;z-index:251662848;visibility:visible;mso-wrap-style:square;mso-width-percent:0;mso-wrap-distance-left:9pt;mso-wrap-distance-top:0;mso-wrap-distance-right:9pt;mso-wrap-distance-bottom:0;mso-position-horizontal:absolute;mso-position-horizontal-relative:text;mso-position-vertical:absolute;mso-position-vertical-relative:text;mso-width-percent:0;mso-width-relative:margin" to="165.75pt,1.1pt" w14:anchorId="42C0D80A"/>
             </w:pict>
           </mc:Fallback>
         </mc:AlternateContent>
@@ -1657,29 +1641,10 @@
           <w:sz w:val="20"/>
         </w:rPr>
       </w:pPr>
+      <w:bookmarkStart w:id="0" w:name="_GoBack"/>
+      <w:bookmarkEnd w:id="0"/>
       <w:r>
-        <w:rPr>
-          <w:rFonts w:asciiTheme="majorHAnsi" w:cstheme="majorHAnsi" w:hAnsiTheme="majorHAnsi"/>
-          <w:b/>
-          <w:sz w:val="20"/>
-        </w:rPr>
-        <w:t xml:space="preserve">                      </w:t>
-      </w:r>
-      <w:r>
-        <w:rPr>
-          <w:rFonts w:asciiTheme="majorHAnsi" w:cstheme="majorHAnsi" w:hAnsiTheme="majorHAnsi"/>
-          <w:b/>
-          <w:sz w:val="20"/>
-        </w:rPr>
-        <w:t xml:space="preserve">       </w:t>
-      </w:r>
-      <w:r>
-        <w:rPr>
-          <w:rFonts w:asciiTheme="majorHAnsi" w:cstheme="majorHAnsi" w:hAnsiTheme="majorHAnsi"/>
-          <w:b/>
-          <w:sz w:val="20"/>
-        </w:rPr>
-        <w:t>12/21/2016</w:t>
+        <w:t xml:space="preserve">                             12/21/2016</w:t>
       </w:r>
     </w:p>
     <w:sectPr>
@@ -4564,7 +4529,7 @@
 </file>
 
 <file path=customXml/itemProps1.xml><?xml version="1.0" encoding="utf-8"?>
-<ds:datastoreItem xmlns:ds="http://schemas.openxmlformats.org/officeDocument/2006/customXml" ds:itemID="{B95ED09A-4932-4F1A-8FE2-958F562BBDA2}">
+<ds:datastoreItem xmlns:ds="http://schemas.openxmlformats.org/officeDocument/2006/customXml" ds:itemID="{A3678E15-09CF-4DCB-A82C-8739FA526A02}">
   <ds:schemaRefs>
     <ds:schemaRef ds:uri="http://schemas.openxmlformats.org/officeDocument/2006/bibliography"/>
   </ds:schemaRefs>

</xml_diff>

<commit_message>
added the actual csv input file.  got the text replacement working by making copies and then replacing.
</commit_message>
<xml_diff>
--- a/cert_test.docx
+++ b/cert_test.docx
@@ -6,6 +6,8 @@
       <w:pPr>
         <w:ind w:left="540" w:right="540"/>
       </w:pPr>
+      <w:bookmarkStart w:id="0" w:name="_GoBack"/>
+      <w:bookmarkEnd w:id="0"/>
       <w:r>
         <w:rPr>
           <w:noProof/>
@@ -1159,7 +1161,7 @@
           </mc:Choice>
           <mc:Fallback>
             <w:pict>
-              <v:line from="58.05pt,331.7pt" id="Straight Connector 56" o:gfxdata="UEsDBBQABgAIAAAAIQC2gziS/gAAAOEBAAATAAAAW0NvbnRlbnRfVHlwZXNdLnhtbJSRQU7DMBBF 90jcwfIWJU67QAgl6YK0S0CoHGBkTxKLZGx5TGhvj5O2G0SRWNoz/78nu9wcxkFMGNg6quQqL6RA 0s5Y6ir5vt9lD1JwBDIwOMJKHpHlpr69KfdHjyxSmriSfYz+USnWPY7AufNIadK6MEJMx9ApD/oD OlTrorhX2lFEilmcO2RdNtjC5xDF9pCuTyYBB5bi6bQ4syoJ3g9WQ0ymaiLzg5KdCXlKLjvcW893 SUOqXwnz5DrgnHtJTxOsQfEKIT7DmDSUCaxw7Rqn8787ZsmRM9e2VmPeBN4uqYvTtW7jvijg9N/y JsXecLq0q+WD6m8AAAD//wMAUEsDBBQABgAIAAAAIQA4/SH/1gAAAJQBAAALAAAAX3JlbHMvLnJl bHOkkMFqwzAMhu+DvYPRfXGawxijTi+j0GvpHsDYimMaW0Yy2fr2M4PBMnrbUb/Q94l/f/hMi1qR JVI2sOt6UJgd+ZiDgffL8ekFlFSbvV0oo4EbChzGx4f9GRdb25HMsYhqlCwG5lrLq9biZkxWOiqY 22YiTra2kYMu1l1tQD30/bPm3wwYN0x18gb45AdQl1tp5j/sFB2T0FQ7R0nTNEV3j6o9feQzro1i OWA14Fm+Q8a1a8+Bvu/d/dMb2JY5uiPbhG/ktn4cqGU/er3pcvwCAAD//wMAUEsDBBQABgAIAAAA IQDQdVZx2wEAAB0EAAAOAAAAZHJzL2Uyb0RvYy54bWysU9uO0zAQfUfiHyy/0zRFdFHUdB+6Wl4Q VCz7AV5n3FjyTWPTtH/P2EnTchFIiBfH45k5Z86xs7k/WcOOgFF71/J6seQMnPSddoeWP399fPOe s5iE64TxDlp+hsjvt69fbYbQwMr33nSAjEBcbIbQ8j6l0FRVlD1YERc+gKOk8mhFohAPVYdiIHRr qtVyua4Gj11ALyFGOn0Yk3xb8JUCmT4rFSEx03KaLZUVy/qS12q7Ec0BRei1nMYQ/zCFFdoR6Qz1 IJJg31D/AmW1RB+9SgvpbeWV0hKKBlJTL39S89SLAEULmRPDbFP8f7Dy03GPTHctf7fmzAlLd/SU UOhDn9jOO0cOemSUJKeGEBtq2Lk9TlEMe8yyTwpt/pIgdirunmd34ZSYpMP67V29XtIlyEuuujYG jOkDeMvypuVGuyxcNOL4MSYio9JLST42jg2EuLojvBxHb3T3qI0pQX48sDPIjoKuPZ3qPDwh3FRR ZFwuhvJIJpIscJRUdulsYGT7AopMIhGrke5HBiEluHRhMY6qc5uieebGac4/NU7116nm5vrvrKOO C7N3aW622nn8HcDVGDXWk0k3uvP2xXfnctklQW+w+Dj9L/mR38al/fpXb78DAAD//wMAUEsDBBQA BgAIAAAAIQAT8G8l2wAAAAsBAAAPAAAAZHJzL2Rvd25yZXYueG1sTI/NasMwEITvhb6D2EBvjey4 uMW1HEIhD5C0UHJTJPmnkVZGkmPn7buFQnuc2Y/ZmXq7OMuuJsTBo4B8nQEzqLwesBPw8b5/fAEW k0QtrUcj4GYibJv7u1pW2s94MNdj6hiFYKykgD6lseI8qt44Gdd+NEi31gcnE8nQcR3kTOHO8k2W ldzJAelDL0fz1ht1OU5OwCmb7fSl2r0q5O0TDzv3HFonxMNq2b0CS2ZJfzD81Kfq0FCns59QR2ZJ 52VOqICyLJ6AEVEUG3LOvw5vav5/Q/MNAAD//wMAUEsBAi0AFAAGAAgAAAAhALaDOJL+AAAA4QEA ABMAAAAAAAAAAAAAAAAAAAAAAFtDb250ZW50X1R5cGVzXS54bWxQSwECLQAUAAYACAAAACEAOP0h /9YAAACUAQAACwAAAAAAAAAAAAAAAAAvAQAAX3JlbHMvLnJlbHNQSwECLQAUAAYACAAAACEA0HVW cdsBAAAdBAAADgAAAAAAAAAAAAAAAAAuAgAAZHJzL2Uyb0RvYy54bWxQSwECLQAUAAYACAAAACEA E/BvJdsAAAALAQAADwAAAAAAAAAAAAAAAAA1BAAAZHJzL2Rvd25yZXYueG1sUEsFBgAAAAAEAAQA 8wAAAD0FAAAAAA== " o:spid="_x0000_s1026" strokecolor="black [3213]" strokeweight="1pt" style="position:absolute;z-index:251658752;visibility:visible;mso-wrap-style:square;mso-width-percent:0;mso-wrap-distance-left:9pt;mso-wrap-distance-top:0;mso-wrap-distance-right:9pt;mso-wrap-distance-bottom:0;mso-position-horizontal:absolute;mso-position-horizontal-relative:text;mso-position-vertical:absolute;mso-position-vertical-relative:text;mso-width-percent:0;mso-width-relative:margin" to="166.05pt,331.7pt" w14:anchorId="38E87892"/>
+              <v:line from="58.05pt,331.7pt" id="Straight Connector 56" o:gfxdata="UEsDBBQABgAIAAAAIQC2gziS/gAAAOEBAAATAAAAW0NvbnRlbnRfVHlwZXNdLnhtbJSRQU7DMBBF 90jcwfIWJU67QAgl6YK0S0CoHGBkTxKLZGx5TGhvj5O2G0SRWNoz/78nu9wcxkFMGNg6quQqL6RA 0s5Y6ir5vt9lD1JwBDIwOMJKHpHlpr69KfdHjyxSmriSfYz+USnWPY7AufNIadK6MEJMx9ApD/oD OlTrorhX2lFEilmcO2RdNtjC5xDF9pCuTyYBB5bi6bQ4syoJ3g9WQ0ymaiLzg5KdCXlKLjvcW893 SUOqXwnz5DrgnHtJTxOsQfEKIT7DmDSUCaxw7Rqn8787ZsmRM9e2VmPeBN4uqYvTtW7jvijg9N/y JsXecLq0q+WD6m8AAAD//wMAUEsDBBQABgAIAAAAIQA4/SH/1gAAAJQBAAALAAAAX3JlbHMvLnJl bHOkkMFqwzAMhu+DvYPRfXGawxijTi+j0GvpHsDYimMaW0Yy2fr2M4PBMnrbUb/Q94l/f/hMi1qR JVI2sOt6UJgd+ZiDgffL8ekFlFSbvV0oo4EbChzGx4f9GRdb25HMsYhqlCwG5lrLq9biZkxWOiqY 22YiTra2kYMu1l1tQD30/bPm3wwYN0x18gb45AdQl1tp5j/sFB2T0FQ7R0nTNEV3j6o9feQzro1i OWA14Fm+Q8a1a8+Bvu/d/dMb2JY5uiPbhG/ktn4cqGU/er3pcvwCAAD//wMAUEsDBBQABgAIAAAA IQDQdVZx2wEAAB0EAAAOAAAAZHJzL2Uyb0RvYy54bWysU9uO0zAQfUfiHyy/0zRFdFHUdB+6Wl4Q VCz7AV5n3FjyTWPTtH/P2EnTchFIiBfH45k5Z86xs7k/WcOOgFF71/J6seQMnPSddoeWP399fPOe s5iE64TxDlp+hsjvt69fbYbQwMr33nSAjEBcbIbQ8j6l0FRVlD1YERc+gKOk8mhFohAPVYdiIHRr qtVyua4Gj11ALyFGOn0Yk3xb8JUCmT4rFSEx03KaLZUVy/qS12q7Ec0BRei1nMYQ/zCFFdoR6Qz1 IJJg31D/AmW1RB+9SgvpbeWV0hKKBlJTL39S89SLAEULmRPDbFP8f7Dy03GPTHctf7fmzAlLd/SU UOhDn9jOO0cOemSUJKeGEBtq2Lk9TlEMe8yyTwpt/pIgdirunmd34ZSYpMP67V29XtIlyEuuujYG jOkDeMvypuVGuyxcNOL4MSYio9JLST42jg2EuLojvBxHb3T3qI0pQX48sDPIjoKuPZ3qPDwh3FRR ZFwuhvJIJpIscJRUdulsYGT7AopMIhGrke5HBiEluHRhMY6qc5uieebGac4/NU7116nm5vrvrKOO C7N3aW622nn8HcDVGDXWk0k3uvP2xXfnctklQW+w+Dj9L/mR38al/fpXb78DAAD//wMAUEsDBBQA BgAIAAAAIQAT8G8l2wAAAAsBAAAPAAAAZHJzL2Rvd25yZXYueG1sTI/NasMwEITvhb6D2EBvjey4 uMW1HEIhD5C0UHJTJPmnkVZGkmPn7buFQnuc2Y/ZmXq7OMuuJsTBo4B8nQEzqLwesBPw8b5/fAEW k0QtrUcj4GYibJv7u1pW2s94MNdj6hiFYKykgD6lseI8qt44Gdd+NEi31gcnE8nQcR3kTOHO8k2W ldzJAelDL0fz1ht1OU5OwCmb7fSl2r0q5O0TDzv3HFonxMNq2b0CS2ZJfzD81Kfq0FCns59QR2ZJ 52VOqICyLJ6AEVEUG3LOvw5vav5/Q/MNAAD//wMAUEsBAi0AFAAGAAgAAAAhALaDOJL+AAAA4QEA ABMAAAAAAAAAAAAAAAAAAAAAAFtDb250ZW50X1R5cGVzXS54bWxQSwECLQAUAAYACAAAACEAOP0h /9YAAACUAQAACwAAAAAAAAAAAAAAAAAvAQAAX3JlbHMvLnJlbHNQSwECLQAUAAYACAAAACEA0HVW cdsBAAAdBAAADgAAAAAAAAAAAAAAAAAuAgAAZHJzL2Uyb0RvYy54bWxQSwECLQAUAAYACAAAACEA E/BvJdsAAAALAQAADwAAAAAAAAAAAAAAAAA1BAAAZHJzL2Rvd25yZXYueG1sUEsFBgAAAAAEAAQA 8wAAAD0FAAAAAA== " o:spid="_x0000_s1026" strokecolor="black [3213]" strokeweight="1pt" style="position:absolute;z-index:251658752;visibility:visible;mso-wrap-style:square;mso-width-percent:0;mso-wrap-distance-left:9pt;mso-wrap-distance-top:0;mso-wrap-distance-right:9pt;mso-wrap-distance-bottom:0;mso-position-horizontal:absolute;mso-position-horizontal-relative:text;mso-position-vertical:absolute;mso-position-vertical-relative:text;mso-width-percent:0;mso-width-relative:margin" to="166.05pt,331.7pt" w14:anchorId="04FE6337"/>
             </w:pict>
           </mc:Fallback>
         </mc:AlternateContent>
@@ -1217,6 +1219,14 @@
           <w:sz w:val="32"/>
         </w:rPr>
       </w:pPr>
+      <w:r>
+        <w:rPr>
+          <w:rFonts w:asciiTheme="majorHAnsi" w:cstheme="majorHAnsi" w:hAnsiTheme="majorHAnsi"/>
+          <w:b/>
+          <w:sz w:val="32"/>
+        </w:rPr>
+        <w:t>#coordinate_1</w:t>
+      </w:r>
     </w:p>
     <w:p>
       <w:pPr>
@@ -1228,7 +1238,12 @@
         </w:rPr>
       </w:pPr>
       <w:r>
-        <w:t>"10 11 6.0, 81 50 23.0"</w:t>
+        <w:rPr>
+          <w:rFonts w:asciiTheme="majorHAnsi" w:cstheme="majorHAnsi" w:hAnsiTheme="majorHAnsi"/>
+          <w:b/>
+          <w:sz w:val="32"/>
+        </w:rPr>
+        <w:t>&amp;</w:t>
       </w:r>
     </w:p>
     <w:p>
@@ -1288,7 +1303,12 @@
         </w:rPr>
       </w:pPr>
       <w:r>
-        <w:t>John Glenn</w:t>
+        <w:rPr>
+          <w:rFonts w:asciiTheme="majorHAnsi" w:cstheme="majorHAnsi" w:hAnsiTheme="majorHAnsi"/>
+          <w:b/>
+          <w:sz w:val="44"/>
+        </w:rPr>
+        <w:t>#insert_name</w:t>
       </w:r>
     </w:p>
     <w:tbl>
@@ -1429,7 +1449,19 @@
         </w:rPr>
       </w:pPr>
       <w:r>
-        <w:t xml:space="preserve">                        NST-KM-2223</w:t>
+        <w:rPr>
+          <w:rFonts w:asciiTheme="majorHAnsi" w:cstheme="majorHAnsi" w:hAnsiTheme="majorHAnsi"/>
+          <w:b/>
+        </w:rPr>
+        <w:t xml:space="preserve">                        </w:t>
+      </w:r>
+      <w:r>
+        <w:rPr>
+          <w:rFonts w:asciiTheme="majorHAnsi" w:cstheme="majorHAnsi" w:hAnsiTheme="majorHAnsi"/>
+          <w:b/>
+          <w:sz w:val="20"/>
+        </w:rPr>
+        <w:t>#registration_number</w:t>
       </w:r>
     </w:p>
     <w:p>
@@ -1498,7 +1530,7 @@
           </mc:Choice>
           <mc:Fallback>
             <w:pict>
-              <v:line from="57.75pt,1.1pt" id="Straight Connector 57" o:gfxdata="UEsDBBQABgAIAAAAIQC2gziS/gAAAOEBAAATAAAAW0NvbnRlbnRfVHlwZXNdLnhtbJSRQU7DMBBF 90jcwfIWJU67QAgl6YK0S0CoHGBkTxKLZGx5TGhvj5O2G0SRWNoz/78nu9wcxkFMGNg6quQqL6RA 0s5Y6ir5vt9lD1JwBDIwOMJKHpHlpr69KfdHjyxSmriSfYz+USnWPY7AufNIadK6MEJMx9ApD/oD OlTrorhX2lFEilmcO2RdNtjC5xDF9pCuTyYBB5bi6bQ4syoJ3g9WQ0ymaiLzg5KdCXlKLjvcW893 SUOqXwnz5DrgnHtJTxOsQfEKIT7DmDSUCaxw7Rqn8787ZsmRM9e2VmPeBN4uqYvTtW7jvijg9N/y JsXecLq0q+WD6m8AAAD//wMAUEsDBBQABgAIAAAAIQA4/SH/1gAAAJQBAAALAAAAX3JlbHMvLnJl bHOkkMFqwzAMhu+DvYPRfXGawxijTi+j0GvpHsDYimMaW0Yy2fr2M4PBMnrbUb/Q94l/f/hMi1qR JVI2sOt6UJgd+ZiDgffL8ekFlFSbvV0oo4EbChzGx4f9GRdb25HMsYhqlCwG5lrLq9biZkxWOiqY 22YiTra2kYMu1l1tQD30/bPm3wwYN0x18gb45AdQl1tp5j/sFB2T0FQ7R0nTNEV3j6o9feQzro1i OWA14Fm+Q8a1a8+Bvu/d/dMb2JY5uiPbhG/ktn4cqGU/er3pcvwCAAD//wMAUEsDBBQABgAIAAAA IQAZWWAH2wEAAB0EAAAOAAAAZHJzL2Uyb0RvYy54bWysU02P2yAQvVfqf0DcG8epuqmsOHvIanup 2qjb/QEshhgJGDTQOPn3HbDjpB9qpaoXzDAz78174M39yVl2VBgN+JbXiyVnykvojD+0/Pnr45v3 nMUkfCcseNXys4r8fvv61WYIjVpBD7ZTyAjEx2YILe9TCk1VRdkrJ+ICgvKU1IBOJArxUHUoBkJ3 tlotl3fVANgFBKlipNOHMcm3BV9rJdNnraNKzLacZktlxbK+5LXabkRzQBF6I6cxxD9M4YTxRDpD PYgk2Dc0v0A5IxEi6LSQ4CrQ2khVNJCaevmTmqdeBFW0kDkxzDbF/wcrPx33yEzX8ndrzrxwdEdP CYU59IntwHtyEJBRkpwaQmyoYef3OEUx7DHLPml0+UuC2Km4e57dVafEJB3Wb9f13ZIuQV5y1bUx YEwfFDiWNy23xmfhohHHjzERGZVeSvKx9WwgxNWa8HIcwZru0Vhbgvx41M4iOwq69nSq8/CEcFNF kfW5WJVHMpFkgaOksktnq0a2L0qTSSRiNdL9yCCkVD5dWKyn6tymaZ65cZrzT41T/XWqubn+O+uo 48IMPs3NznjA3wFcjdFjPZl0oztvX6A7l8suCXqDxcfpf8mP/DYu7de/evsdAAD//wMAUEsDBBQA BgAIAAAAIQBlAUpw2AAAAAcBAAAPAAAAZHJzL2Rvd25yZXYueG1sTI7LTsMwFET3SPyDdSuxo85D BRTiVBVSP6AFCXXn2s6D2teR7TTp33NhA8ujGc2cers4y64mxMGjgHydATOovB6wE/Dxvn98ARaT RC2tRyPgZiJsm/u7Wlbaz3gw12PqGI1grKSAPqWx4jyq3jgZ1340SFnrg5OJMHRcBznTuLO8yLIn 7uSA9NDL0bz1Rl2OkxNwymY7fal2r0p5+8TDzj2H1gnxsFp2r8CSWdJfGX70SR0acjr7CXVkljjf bKgqoCiAUV6WOfH5l3lT8//+zTcAAAD//wMAUEsBAi0AFAAGAAgAAAAhALaDOJL+AAAA4QEAABMA AAAAAAAAAAAAAAAAAAAAAFtDb250ZW50X1R5cGVzXS54bWxQSwECLQAUAAYACAAAACEAOP0h/9YA AACUAQAACwAAAAAAAAAAAAAAAAAvAQAAX3JlbHMvLnJlbHNQSwECLQAUAAYACAAAACEAGVlgB9sB AAAdBAAADgAAAAAAAAAAAAAAAAAuAgAAZHJzL2Uyb0RvYy54bWxQSwECLQAUAAYACAAAACEAZQFK cNgAAAAHAQAADwAAAAAAAAAAAAAAAAA1BAAAZHJzL2Rvd25yZXYueG1sUEsFBgAAAAAEAAQA8wAA ADoFAAAAAA== " o:spid="_x0000_s1026" strokecolor="black [3213]" strokeweight="1pt" style="position:absolute;z-index:251662848;visibility:visible;mso-wrap-style:square;mso-width-percent:0;mso-wrap-distance-left:9pt;mso-wrap-distance-top:0;mso-wrap-distance-right:9pt;mso-wrap-distance-bottom:0;mso-position-horizontal:absolute;mso-position-horizontal-relative:text;mso-position-vertical:absolute;mso-position-vertical-relative:text;mso-width-percent:0;mso-width-relative:margin" to="165.75pt,1.1pt" w14:anchorId="42C0D80A"/>
+              <v:line from="57.75pt,1.1pt" id="Straight Connector 57" o:gfxdata="UEsDBBQABgAIAAAAIQC2gziS/gAAAOEBAAATAAAAW0NvbnRlbnRfVHlwZXNdLnhtbJSRQU7DMBBF 90jcwfIWJU67QAgl6YK0S0CoHGBkTxKLZGx5TGhvj5O2G0SRWNoz/78nu9wcxkFMGNg6quQqL6RA 0s5Y6ir5vt9lD1JwBDIwOMJKHpHlpr69KfdHjyxSmriSfYz+USnWPY7AufNIadK6MEJMx9ApD/oD OlTrorhX2lFEilmcO2RdNtjC5xDF9pCuTyYBB5bi6bQ4syoJ3g9WQ0ymaiLzg5KdCXlKLjvcW893 SUOqXwnz5DrgnHtJTxOsQfEKIT7DmDSUCaxw7Rqn8787ZsmRM9e2VmPeBN4uqYvTtW7jvijg9N/y JsXecLq0q+WD6m8AAAD//wMAUEsDBBQABgAIAAAAIQA4/SH/1gAAAJQBAAALAAAAX3JlbHMvLnJl bHOkkMFqwzAMhu+DvYPRfXGawxijTi+j0GvpHsDYimMaW0Yy2fr2M4PBMnrbUb/Q94l/f/hMi1qR JVI2sOt6UJgd+ZiDgffL8ekFlFSbvV0oo4EbChzGx4f9GRdb25HMsYhqlCwG5lrLq9biZkxWOiqY 22YiTra2kYMu1l1tQD30/bPm3wwYN0x18gb45AdQl1tp5j/sFB2T0FQ7R0nTNEV3j6o9feQzro1i OWA14Fm+Q8a1a8+Bvu/d/dMb2JY5uiPbhG/ktn4cqGU/er3pcvwCAAD//wMAUEsDBBQABgAIAAAA IQAZWWAH2wEAAB0EAAAOAAAAZHJzL2Uyb0RvYy54bWysU02P2yAQvVfqf0DcG8epuqmsOHvIanup 2qjb/QEshhgJGDTQOPn3HbDjpB9qpaoXzDAz78174M39yVl2VBgN+JbXiyVnykvojD+0/Pnr45v3 nMUkfCcseNXys4r8fvv61WYIjVpBD7ZTyAjEx2YILe9TCk1VRdkrJ+ICgvKU1IBOJArxUHUoBkJ3 tlotl3fVANgFBKlipNOHMcm3BV9rJdNnraNKzLacZktlxbK+5LXabkRzQBF6I6cxxD9M4YTxRDpD PYgk2Dc0v0A5IxEi6LSQ4CrQ2khVNJCaevmTmqdeBFW0kDkxzDbF/wcrPx33yEzX8ndrzrxwdEdP CYU59IntwHtyEJBRkpwaQmyoYef3OEUx7DHLPml0+UuC2Km4e57dVafEJB3Wb9f13ZIuQV5y1bUx YEwfFDiWNy23xmfhohHHjzERGZVeSvKx9WwgxNWa8HIcwZru0Vhbgvx41M4iOwq69nSq8/CEcFNF kfW5WJVHMpFkgaOksktnq0a2L0qTSSRiNdL9yCCkVD5dWKyn6tymaZ65cZrzT41T/XWqubn+O+uo 48IMPs3NznjA3wFcjdFjPZl0oztvX6A7l8suCXqDxcfpf8mP/DYu7de/evsdAAD//wMAUEsDBBQA BgAIAAAAIQBlAUpw2AAAAAcBAAAPAAAAZHJzL2Rvd25yZXYueG1sTI7LTsMwFET3SPyDdSuxo85D BRTiVBVSP6AFCXXn2s6D2teR7TTp33NhA8ujGc2cers4y64mxMGjgHydATOovB6wE/Dxvn98ARaT RC2tRyPgZiJsm/u7Wlbaz3gw12PqGI1grKSAPqWx4jyq3jgZ1340SFnrg5OJMHRcBznTuLO8yLIn 7uSA9NDL0bz1Rl2OkxNwymY7fal2r0p5+8TDzj2H1gnxsFp2r8CSWdJfGX70SR0acjr7CXVkljjf bKgqoCiAUV6WOfH5l3lT8//+zTcAAAD//wMAUEsBAi0AFAAGAAgAAAAhALaDOJL+AAAA4QEAABMA AAAAAAAAAAAAAAAAAAAAAFtDb250ZW50X1R5cGVzXS54bWxQSwECLQAUAAYACAAAACEAOP0h/9YA AACUAQAACwAAAAAAAAAAAAAAAAAvAQAAX3JlbHMvLnJlbHNQSwECLQAUAAYACAAAACEAGVlgB9sB AAAdBAAADgAAAAAAAAAAAAAAAAAuAgAAZHJzL2Uyb0RvYy54bWxQSwECLQAUAAYACAAAACEAZQFK cNgAAAAHAQAADwAAAAAAAAAAAAAAAAA1BAAAZHJzL2Rvd25yZXYueG1sUEsFBgAAAAAEAAQA8wAA ADoFAAAAAA== " o:spid="_x0000_s1026" strokecolor="black [3213]" strokeweight="1pt" style="position:absolute;z-index:251662848;visibility:visible;mso-wrap-style:square;mso-width-percent:0;mso-wrap-distance-left:9pt;mso-wrap-distance-top:0;mso-wrap-distance-right:9pt;mso-wrap-distance-bottom:0;mso-position-horizontal:absolute;mso-position-horizontal-relative:text;mso-position-vertical:absolute;mso-position-vertical-relative:text;mso-width-percent:0;mso-width-relative:margin" to="165.75pt,1.1pt" w14:anchorId="14FF371F"/>
             </w:pict>
           </mc:Fallback>
         </mc:AlternateContent>
@@ -1641,10 +1673,29 @@
           <w:sz w:val="20"/>
         </w:rPr>
       </w:pPr>
-      <w:bookmarkStart w:id="0" w:name="_GoBack"/>
-      <w:bookmarkEnd w:id="0"/>
       <w:r>
-        <w:t xml:space="preserve">                             12/21/2016</w:t>
+        <w:rPr>
+          <w:rFonts w:asciiTheme="majorHAnsi" w:cstheme="majorHAnsi" w:hAnsiTheme="majorHAnsi"/>
+          <w:b/>
+          <w:sz w:val="20"/>
+        </w:rPr>
+        <w:t xml:space="preserve">                      </w:t>
+      </w:r>
+      <w:r>
+        <w:rPr>
+          <w:rFonts w:asciiTheme="majorHAnsi" w:cstheme="majorHAnsi" w:hAnsiTheme="majorHAnsi"/>
+          <w:b/>
+          <w:sz w:val="20"/>
+        </w:rPr>
+        <w:t xml:space="preserve">       </w:t>
+      </w:r>
+      <w:r>
+        <w:rPr>
+          <w:rFonts w:asciiTheme="majorHAnsi" w:cstheme="majorHAnsi" w:hAnsiTheme="majorHAnsi"/>
+          <w:b/>
+          <w:sz w:val="20"/>
+        </w:rPr>
+        <w:t>#current_date</w:t>
       </w:r>
     </w:p>
     <w:sectPr>
@@ -4529,7 +4580,7 @@
 </file>
 
 <file path=customXml/itemProps1.xml><?xml version="1.0" encoding="utf-8"?>
-<ds:datastoreItem xmlns:ds="http://schemas.openxmlformats.org/officeDocument/2006/customXml" ds:itemID="{A3678E15-09CF-4DCB-A82C-8739FA526A02}">
+<ds:datastoreItem xmlns:ds="http://schemas.openxmlformats.org/officeDocument/2006/customXml" ds:itemID="{60BA2850-0E68-4805-8BDE-648074269573}">
   <ds:schemaRefs>
     <ds:schemaRef ds:uri="http://schemas.openxmlformats.org/officeDocument/2006/bibliography"/>
   </ds:schemaRefs>

</xml_diff>